<commit_message>
end of algo specif
</commit_message>
<xml_diff>
--- a/Other resources/Spécif Algo.docx
+++ b/Other resources/Spécif Algo.docx
@@ -4597,6 +4597,8 @@
         </w:rPr>
         <w:t>Get the databases of targetField of both references.</w:t>
       </w:r>
+      <w:bookmarkStart w:id="12" w:name="_GoBack"/>
+      <w:bookmarkEnd w:id="12"/>
     </w:p>
     <w:p>
       <w:pPr>
@@ -4964,8 +4966,8 @@
           <w:lang w:val="en-GB"/>
         </w:rPr>
       </w:pPr>
-      <w:bookmarkStart w:id="12" w:name="_generateRowToRelationshipTypeMapper"/>
-      <w:bookmarkEnd w:id="12"/>
+      <w:bookmarkStart w:id="13" w:name="_generateRowToRelationshipTypeMapper"/>
+      <w:bookmarkEnd w:id="13"/>
       <w:r>
         <w:rPr>
           <w:lang w:val="en-GB"/>
@@ -5086,7 +5088,11 @@
         <w:t>(draft specification)</w:t>
       </w:r>
     </w:p>
-    <w:p/>
+    <w:p>
+      <w:r>
+        <w:t>Voir fichier .lun in folder ‘Other ressources’.</w:t>
+      </w:r>
+    </w:p>
     <w:p>
       <w:pPr>
         <w:pStyle w:val="Titre3"/>
@@ -5102,8 +5108,6 @@
       <w:r>
         <w:tab/>
       </w:r>
-      <w:bookmarkStart w:id="13" w:name="_GoBack"/>
-      <w:bookmarkEnd w:id="13"/>
     </w:p>
     <w:p>
       <w:r>
@@ -5182,41 +5186,21 @@
     <w:p>
       <w:pPr>
         <w:pStyle w:val="Titre3"/>
-        <w:rPr>
-          <w:lang w:val="en-GB"/>
-        </w:rPr>
-      </w:pPr>
-      <w:r>
-        <w:rPr>
-          <w:lang w:val="en-GB"/>
-        </w:rPr>
+      </w:pPr>
+      <w:r>
         <w:t>InsertR</w:t>
       </w:r>
     </w:p>
     <w:p>
-      <w:pPr>
-        <w:rPr>
-          <w:lang w:val="en-GB"/>
-        </w:rPr>
-      </w:pPr>
-      <w:r>
-        <w:rPr>
-          <w:lang w:val="en-GB"/>
-        </w:rPr>
+      <w:r>
         <w:tab/>
       </w:r>
       <w:r>
-        <w:rPr>
-          <w:lang w:val="en-GB"/>
-        </w:rPr>
         <w:t>InsertA</w:t>
       </w:r>
     </w:p>
     <w:p>
       <w:r>
-        <w:rPr>
-          <w:lang w:val="en-GB"/>
-        </w:rPr>
         <w:tab/>
       </w:r>
       <w:r>
@@ -6732,7 +6716,7 @@
 </file>
 
 <file path=customXml/itemProps1.xml><?xml version="1.0" encoding="utf-8"?>
-<ds:datastoreItem xmlns:ds="http://schemas.openxmlformats.org/officeDocument/2006/customXml" ds:itemID="{32F6832F-E97F-48F8-9A44-20ED1366F673}">
+<ds:datastoreItem xmlns:ds="http://schemas.openxmlformats.org/officeDocument/2006/customXml" ds:itemID="{B6C06AC4-C0C2-4E8E-BCDD-7A2597EA10A8}">
   <ds:schemaRefs>
     <ds:schemaRef ds:uri="http://schemas.openxmlformats.org/officeDocument/2006/bibliography"/>
   </ds:schemaRefs>

</xml_diff>